<commit_message>
Update docs file (backend skill document)
</commit_message>
<xml_diff>
--- a/기술문서/기술문서(backend).docx
+++ b/기술문서/기술문서(backend).docx
@@ -174,9 +174,9 @@
           <w:noProof/>
         </w:rPr>
         <w:drawing>
-          <wp:inline distT="0" distB="0" distL="0" distR="0" wp14:anchorId="1BEA8555" wp14:editId="5957DC0D">
-            <wp:extent cx="3762937" cy="3429000"/>
-            <wp:effectExtent l="0" t="0" r="0" b="0"/>
+          <wp:inline distT="0" distB="0" distL="0" distR="0" wp14:anchorId="1BEA8555" wp14:editId="009DA9AB">
+            <wp:extent cx="5520267" cy="5030376"/>
+            <wp:effectExtent l="0" t="0" r="4445" b="0"/>
             <wp:docPr id="3" name="그림 3" descr="텍스트이(가) 표시된 사진&#10;&#10;자동 생성된 설명"/>
             <wp:cNvGraphicFramePr>
               <a:graphicFrameLocks xmlns:a="http://schemas.openxmlformats.org/drawingml/2006/main" noChangeAspect="1"/>
@@ -203,7 +203,7 @@
                   <pic:spPr>
                     <a:xfrm>
                       <a:off x="0" y="0"/>
-                      <a:ext cx="3775315" cy="3440279"/>
+                      <a:ext cx="5692277" cy="5187121"/>
                     </a:xfrm>
                     <a:prstGeom prst="rect">
                       <a:avLst/>
@@ -292,6 +292,9 @@
       <w:pPr>
         <w:pStyle w:val="a5"/>
         <w:ind w:leftChars="0" w:left="760"/>
+        <w:rPr>
+          <w:rFonts w:hint="eastAsia"/>
+        </w:rPr>
       </w:pPr>
       <w:r>
         <w:rPr>
@@ -313,12 +316,6 @@
         </w:rPr>
         <w:t xml:space="preserve"> 컨테이너&gt;</w:t>
       </w:r>
-    </w:p>
-    <w:p>
-      <w:pPr>
-        <w:pStyle w:val="a5"/>
-        <w:ind w:leftChars="0" w:left="760"/>
-      </w:pPr>
     </w:p>
     <w:p>
       <w:pPr>
@@ -333,16 +330,60 @@
         <w:rPr>
           <w:rFonts w:hint="eastAsia"/>
         </w:rPr>
+        <w:lastRenderedPageBreak/>
         <w:t>서버 프로젝트 구조도</w:t>
       </w:r>
     </w:p>
     <w:p>
       <w:pPr>
         <w:ind w:left="400"/>
+      </w:pPr>
+      <w:r>
         <w:rPr>
-          <w:rFonts w:hint="eastAsia"/>
+          <w:noProof/>
         </w:rPr>
-      </w:pPr>
+        <w:drawing>
+          <wp:inline distT="0" distB="0" distL="0" distR="0" wp14:anchorId="6039179B" wp14:editId="5F7D5D11">
+            <wp:extent cx="1249404" cy="4080934"/>
+            <wp:effectExtent l="0" t="0" r="0" b="0"/>
+            <wp:docPr id="1" name="그림 1"/>
+            <wp:cNvGraphicFramePr>
+              <a:graphicFrameLocks xmlns:a="http://schemas.openxmlformats.org/drawingml/2006/main" noChangeAspect="1"/>
+            </wp:cNvGraphicFramePr>
+            <a:graphic xmlns:a="http://schemas.openxmlformats.org/drawingml/2006/main">
+              <a:graphicData uri="http://schemas.openxmlformats.org/drawingml/2006/picture">
+                <pic:pic xmlns:pic="http://schemas.openxmlformats.org/drawingml/2006/picture">
+                  <pic:nvPicPr>
+                    <pic:cNvPr id="1" name="그림 1"/>
+                    <pic:cNvPicPr/>
+                  </pic:nvPicPr>
+                  <pic:blipFill>
+                    <a:blip r:embed="rId9" cstate="print">
+                      <a:extLst>
+                        <a:ext uri="{28A0092B-C50C-407E-A947-70E740481C1C}">
+                          <a14:useLocalDpi xmlns:a14="http://schemas.microsoft.com/office/drawing/2010/main" val="0"/>
+                        </a:ext>
+                      </a:extLst>
+                    </a:blip>
+                    <a:stretch>
+                      <a:fillRect/>
+                    </a:stretch>
+                  </pic:blipFill>
+                  <pic:spPr>
+                    <a:xfrm>
+                      <a:off x="0" y="0"/>
+                      <a:ext cx="1272257" cy="4155577"/>
+                    </a:xfrm>
+                    <a:prstGeom prst="rect">
+                      <a:avLst/>
+                    </a:prstGeom>
+                  </pic:spPr>
+                </pic:pic>
+              </a:graphicData>
+            </a:graphic>
+          </wp:inline>
+        </w:drawing>
+      </w:r>
     </w:p>
     <w:p>
       <w:pPr>
@@ -352,9 +393,6 @@
           <w:numId w:val="20"/>
         </w:numPr>
         <w:ind w:leftChars="0"/>
-        <w:rPr>
-          <w:rFonts w:hint="eastAsia"/>
-        </w:rPr>
       </w:pPr>
       <w:r>
         <w:rPr>
@@ -367,9 +405,6 @@
       <w:pPr>
         <w:pStyle w:val="a5"/>
         <w:ind w:leftChars="0" w:left="760"/>
-        <w:rPr>
-          <w:rFonts w:hint="eastAsia"/>
-        </w:rPr>
       </w:pPr>
     </w:p>
     <w:p>
@@ -380,9 +415,6 @@
           <w:numId w:val="20"/>
         </w:numPr>
         <w:ind w:leftChars="0"/>
-        <w:rPr>
-          <w:rFonts w:hint="eastAsia"/>
-        </w:rPr>
       </w:pPr>
       <w:proofErr w:type="spellStart"/>
       <w:r>
@@ -394,9 +426,6 @@
       <w:pPr>
         <w:pStyle w:val="a5"/>
         <w:ind w:leftChars="0" w:left="760"/>
-        <w:rPr>
-          <w:rFonts w:hint="eastAsia"/>
-        </w:rPr>
       </w:pPr>
     </w:p>
     <w:sectPr>

</xml_diff>